<commit_message>
use cases, initial version again
</commit_message>
<xml_diff>
--- a/toc/use cases.docx
+++ b/toc/use cases.docx
@@ -32,6 +32,412 @@
       <w:r>
         <w:t>Take a 24 hour period (or hourly sampling), compare current snapshot to previous/similar views, look for clustering</w:t>
       </w:r>
+    </w:p>
+    <w:p>
+      <w:pPr>
+        <w:pStyle w:val="ListParagraph"/>
+        <w:numPr>
+          <w:ilvl w:val="1"/>
+          <w:numId w:val="1"/>
+        </w:numPr>
+      </w:pPr>
+      <w:r>
+        <w:t>System classification (unsupervised)</w:t>
+      </w:r>
+    </w:p>
+    <w:p>
+      <w:pPr>
+        <w:pStyle w:val="ListParagraph"/>
+        <w:numPr>
+          <w:ilvl w:val="2"/>
+          <w:numId w:val="1"/>
+        </w:numPr>
+      </w:pPr>
+      <w:r>
+        <w:t>MDS (distance plotting)</w:t>
+      </w:r>
+    </w:p>
+    <w:p>
+      <w:pPr>
+        <w:pStyle w:val="ListParagraph"/>
+        <w:numPr>
+          <w:ilvl w:val="2"/>
+          <w:numId w:val="1"/>
+        </w:numPr>
+      </w:pPr>
+      <w:proofErr w:type="gramStart"/>
+      <w:r>
+        <w:t>k</w:t>
+      </w:r>
+      <w:proofErr w:type="gramEnd"/>
+      <w:r>
+        <w:t>-nearest neighbors</w:t>
+      </w:r>
+    </w:p>
+    <w:p>
+      <w:pPr>
+        <w:pStyle w:val="ListParagraph"/>
+        <w:numPr>
+          <w:ilvl w:val="3"/>
+          <w:numId w:val="1"/>
+        </w:numPr>
+      </w:pPr>
+      <w:proofErr w:type="gramStart"/>
+      <w:r>
+        <w:t>note</w:t>
+      </w:r>
+      <w:proofErr w:type="gramEnd"/>
+      <w:r>
+        <w:t>, these two were taken directly from ML for hackers</w:t>
+      </w:r>
+    </w:p>
+    <w:p>
+      <w:pPr>
+        <w:pStyle w:val="ListParagraph"/>
+        <w:numPr>
+          <w:ilvl w:val="1"/>
+          <w:numId w:val="1"/>
+        </w:numPr>
+      </w:pPr>
+      <w:r>
+        <w:t>System classification (supervised)</w:t>
+      </w:r>
+    </w:p>
+    <w:p>
+      <w:pPr>
+        <w:pStyle w:val="ListParagraph"/>
+        <w:numPr>
+          <w:ilvl w:val="2"/>
+          <w:numId w:val="1"/>
+        </w:numPr>
+      </w:pPr>
+      <w:proofErr w:type="gramStart"/>
+      <w:r>
+        <w:t>random</w:t>
+      </w:r>
+      <w:proofErr w:type="gramEnd"/>
+      <w:r>
+        <w:t xml:space="preserve"> forest </w:t>
+      </w:r>
+    </w:p>
+    <w:p>
+      <w:pPr>
+        <w:pStyle w:val="ListParagraph"/>
+        <w:numPr>
+          <w:ilvl w:val="3"/>
+          <w:numId w:val="1"/>
+        </w:numPr>
+      </w:pPr>
+      <w:r>
+        <w:t>I can collect a handful of “known bad” IP addresses and their function and we could pull/create a handful of profiles to train on.</w:t>
+      </w:r>
+    </w:p>
+    <w:p>
+      <w:pPr>
+        <w:pStyle w:val="ListParagraph"/>
+        <w:numPr>
+          <w:ilvl w:val="2"/>
+          <w:numId w:val="1"/>
+        </w:numPr>
+      </w:pPr>
+    </w:p>
+    <w:p>
+      <w:pPr>
+        <w:pStyle w:val="ListParagraph"/>
+        <w:numPr>
+          <w:ilvl w:val="0"/>
+          <w:numId w:val="1"/>
+        </w:numPr>
+      </w:pPr>
+      <w:proofErr w:type="spellStart"/>
+      <w:r>
+        <w:t>Mod_security</w:t>
+      </w:r>
+      <w:proofErr w:type="spellEnd"/>
+      <w:r>
+        <w:t xml:space="preserve"> logs</w:t>
+      </w:r>
+    </w:p>
+    <w:p>
+      <w:pPr>
+        <w:pStyle w:val="ListParagraph"/>
+        <w:numPr>
+          <w:ilvl w:val="0"/>
+          <w:numId w:val="1"/>
+        </w:numPr>
+      </w:pPr>
+      <w:proofErr w:type="gramStart"/>
+      <w:r>
+        <w:t>port</w:t>
+      </w:r>
+      <w:proofErr w:type="gramEnd"/>
+      <w:r>
+        <w:t xml:space="preserve"> scans / honeypot data</w:t>
+      </w:r>
+    </w:p>
+    <w:p>
+      <w:pPr>
+        <w:pStyle w:val="ListParagraph"/>
+        <w:numPr>
+          <w:ilvl w:val="1"/>
+          <w:numId w:val="1"/>
+        </w:numPr>
+      </w:pPr>
+      <w:r>
+        <w:t xml:space="preserve">Descriptive </w:t>
+      </w:r>
+      <w:proofErr w:type="spellStart"/>
+      <w:r>
+        <w:t>visualziations</w:t>
+      </w:r>
+      <w:proofErr w:type="spellEnd"/>
+      <w:r>
+        <w:t xml:space="preserve"> (re-do box plot?)</w:t>
+      </w:r>
+    </w:p>
+    <w:p>
+      <w:pPr>
+        <w:pStyle w:val="ListParagraph"/>
+        <w:numPr>
+          <w:ilvl w:val="0"/>
+          <w:numId w:val="1"/>
+        </w:numPr>
+      </w:pPr>
+      <w:proofErr w:type="gramStart"/>
+      <w:r>
+        <w:t>list</w:t>
+      </w:r>
+      <w:proofErr w:type="gramEnd"/>
+      <w:r>
+        <w:t xml:space="preserve"> of bad IPs (or IP addresses)</w:t>
+      </w:r>
+    </w:p>
+    <w:p>
+      <w:pPr>
+        <w:pStyle w:val="ListParagraph"/>
+        <w:numPr>
+          <w:ilvl w:val="1"/>
+          <w:numId w:val="1"/>
+        </w:numPr>
+      </w:pPr>
+      <w:r>
+        <w:t>ASN</w:t>
+      </w:r>
+    </w:p>
+    <w:p>
+      <w:pPr>
+        <w:pStyle w:val="ListParagraph"/>
+        <w:numPr>
+          <w:ilvl w:val="1"/>
+          <w:numId w:val="1"/>
+        </w:numPr>
+      </w:pPr>
+      <w:proofErr w:type="spellStart"/>
+      <w:r>
+        <w:t>Geolocation</w:t>
+      </w:r>
+      <w:proofErr w:type="spellEnd"/>
+    </w:p>
+    <w:p>
+      <w:pPr>
+        <w:pStyle w:val="ListParagraph"/>
+        <w:numPr>
+          <w:ilvl w:val="1"/>
+          <w:numId w:val="1"/>
+        </w:numPr>
+      </w:pPr>
+      <w:r>
+        <w:t>DNS / Passive DNS</w:t>
+      </w:r>
+    </w:p>
+    <w:p>
+      <w:pPr>
+        <w:pStyle w:val="ListParagraph"/>
+        <w:numPr>
+          <w:ilvl w:val="0"/>
+          <w:numId w:val="1"/>
+        </w:numPr>
+      </w:pPr>
+      <w:r>
+        <w:t xml:space="preserve">Nessus (or other) </w:t>
+      </w:r>
+      <w:proofErr w:type="spellStart"/>
+      <w:r>
+        <w:t>Vuln</w:t>
+      </w:r>
+      <w:proofErr w:type="spellEnd"/>
+      <w:r>
+        <w:t xml:space="preserve"> scan</w:t>
+      </w:r>
+    </w:p>
+    <w:p>
+      <w:pPr>
+        <w:pStyle w:val="ListParagraph"/>
+        <w:numPr>
+          <w:ilvl w:val="0"/>
+          <w:numId w:val="1"/>
+        </w:numPr>
+      </w:pPr>
+      <w:r>
+        <w:t>Spam (general)</w:t>
+      </w:r>
+    </w:p>
+    <w:p>
+      <w:pPr>
+        <w:pStyle w:val="ListParagraph"/>
+        <w:numPr>
+          <w:ilvl w:val="0"/>
+          <w:numId w:val="1"/>
+        </w:numPr>
+      </w:pPr>
+      <w:r>
+        <w:t>Bots</w:t>
+      </w:r>
+    </w:p>
+    <w:p>
+      <w:pPr>
+        <w:pStyle w:val="ListParagraph"/>
+        <w:numPr>
+          <w:ilvl w:val="1"/>
+          <w:numId w:val="1"/>
+        </w:numPr>
+      </w:pPr>
+      <w:r>
+        <w:t>Malware C&amp;C</w:t>
+      </w:r>
+    </w:p>
+    <w:p>
+      <w:pPr>
+        <w:pStyle w:val="ListParagraph"/>
+        <w:numPr>
+          <w:ilvl w:val="1"/>
+          <w:numId w:val="1"/>
+        </w:numPr>
+      </w:pPr>
+      <w:proofErr w:type="spellStart"/>
+      <w:proofErr w:type="gramStart"/>
+      <w:r>
+        <w:t>netflow</w:t>
+      </w:r>
+      <w:proofErr w:type="spellEnd"/>
+      <w:proofErr w:type="gramEnd"/>
+      <w:r>
+        <w:t xml:space="preserve"> analysis of</w:t>
+      </w:r>
+    </w:p>
+    <w:p>
+      <w:pPr>
+        <w:pStyle w:val="ListParagraph"/>
+        <w:numPr>
+          <w:ilvl w:val="0"/>
+          <w:numId w:val="1"/>
+        </w:numPr>
+      </w:pPr>
+      <w:r>
+        <w:t>Open DNS</w:t>
+      </w:r>
+    </w:p>
+    <w:p>
+      <w:pPr>
+        <w:pStyle w:val="ListParagraph"/>
+        <w:numPr>
+          <w:ilvl w:val="0"/>
+          <w:numId w:val="1"/>
+        </w:numPr>
+      </w:pPr>
+      <w:r>
+        <w:t>Password lists</w:t>
+      </w:r>
+    </w:p>
+    <w:p>
+      <w:pPr>
+        <w:pStyle w:val="ListParagraph"/>
+        <w:numPr>
+          <w:ilvl w:val="1"/>
+          <w:numId w:val="1"/>
+        </w:numPr>
+      </w:pPr>
+      <w:r>
+        <w:t xml:space="preserve">Character analysis, </w:t>
+      </w:r>
+      <w:proofErr w:type="spellStart"/>
+      <w:r>
+        <w:t>etc</w:t>
+      </w:r>
+      <w:proofErr w:type="spellEnd"/>
+    </w:p>
+    <w:p>
+      <w:pPr>
+        <w:pStyle w:val="ListParagraph"/>
+        <w:numPr>
+          <w:ilvl w:val="0"/>
+          <w:numId w:val="1"/>
+        </w:numPr>
+      </w:pPr>
+      <w:r>
+        <w:t>Meta-analysis</w:t>
+      </w:r>
+    </w:p>
+    <w:p>
+      <w:pPr>
+        <w:pStyle w:val="ListParagraph"/>
+        <w:numPr>
+          <w:ilvl w:val="1"/>
+          <w:numId w:val="1"/>
+        </w:numPr>
+      </w:pPr>
+      <w:proofErr w:type="gramStart"/>
+      <w:r>
+        <w:t>internal</w:t>
+      </w:r>
+      <w:proofErr w:type="gramEnd"/>
+      <w:r>
+        <w:t xml:space="preserve"> </w:t>
+      </w:r>
+      <w:proofErr w:type="spellStart"/>
+      <w:r>
+        <w:t>vs</w:t>
+      </w:r>
+      <w:proofErr w:type="spellEnd"/>
+      <w:r>
+        <w:t xml:space="preserve"> external actor</w:t>
+      </w:r>
+    </w:p>
+    <w:p>
+      <w:pPr>
+        <w:pStyle w:val="ListParagraph"/>
+        <w:numPr>
+          <w:ilvl w:val="0"/>
+          <w:numId w:val="1"/>
+        </w:numPr>
+      </w:pPr>
+      <w:r>
+        <w:t>Firewall logs</w:t>
+      </w:r>
+    </w:p>
+    <w:p>
+      <w:pPr>
+        <w:pStyle w:val="ListParagraph"/>
+        <w:numPr>
+          <w:ilvl w:val="0"/>
+          <w:numId w:val="1"/>
+        </w:numPr>
+      </w:pPr>
+      <w:r>
+        <w:t>Patch coverage</w:t>
+      </w:r>
+    </w:p>
+    <w:p>
+      <w:pPr>
+        <w:pStyle w:val="ListParagraph"/>
+        <w:numPr>
+          <w:ilvl w:val="0"/>
+          <w:numId w:val="1"/>
+        </w:numPr>
+      </w:pPr>
+      <w:r>
+        <w:t>Logins / LDAP queries</w:t>
+      </w:r>
       <w:bookmarkStart w:id="0" w:name="_GoBack"/>
       <w:bookmarkEnd w:id="0"/>
     </w:p>
@@ -39,58 +445,53 @@
       <w:pPr>
         <w:pStyle w:val="ListParagraph"/>
         <w:numPr>
+          <w:ilvl w:val="0"/>
+          <w:numId w:val="1"/>
+        </w:numPr>
+      </w:pPr>
+      <w:r>
+        <w:t>SNORT (or other) IDS</w:t>
+      </w:r>
+    </w:p>
+    <w:p>
+      <w:pPr>
+        <w:pStyle w:val="ListParagraph"/>
+        <w:numPr>
+          <w:ilvl w:val="0"/>
+          <w:numId w:val="1"/>
+        </w:numPr>
+      </w:pPr>
+      <w:r>
+        <w:t>Phishing</w:t>
+      </w:r>
+    </w:p>
+    <w:p>
+      <w:pPr>
+        <w:pStyle w:val="ListParagraph"/>
+        <w:numPr>
+          <w:ilvl w:val="0"/>
+          <w:numId w:val="1"/>
+        </w:numPr>
+      </w:pPr>
+      <w:r>
+        <w:t>VERIS data</w:t>
+      </w:r>
+    </w:p>
+    <w:p>
+      <w:pPr>
+        <w:pStyle w:val="ListParagraph"/>
+        <w:numPr>
           <w:ilvl w:val="1"/>
           <w:numId w:val="1"/>
         </w:numPr>
       </w:pPr>
-      <w:r>
-        <w:t>System classification (unsupervised)</w:t>
-      </w:r>
-    </w:p>
-    <w:p>
-      <w:pPr>
-        <w:pStyle w:val="ListParagraph"/>
-        <w:numPr>
-          <w:ilvl w:val="2"/>
-          <w:numId w:val="1"/>
-        </w:numPr>
-      </w:pPr>
-      <w:r>
-        <w:t>MDS (distance plotting)</w:t>
-      </w:r>
-    </w:p>
-    <w:p>
-      <w:pPr>
-        <w:pStyle w:val="ListParagraph"/>
-        <w:numPr>
-          <w:ilvl w:val="2"/>
-          <w:numId w:val="1"/>
-        </w:numPr>
-      </w:pPr>
       <w:proofErr w:type="gramStart"/>
       <w:r>
-        <w:t>k</w:t>
+        <w:t>call</w:t>
       </w:r>
       <w:proofErr w:type="gramEnd"/>
       <w:r>
-        <w:t>-nearest neighbors</w:t>
-      </w:r>
-    </w:p>
-    <w:p>
-      <w:pPr>
-        <w:pStyle w:val="ListParagraph"/>
-        <w:numPr>
-          <w:ilvl w:val="3"/>
-          <w:numId w:val="1"/>
-        </w:numPr>
-      </w:pPr>
-      <w:proofErr w:type="gramStart"/>
-      <w:r>
-        <w:t>note</w:t>
-      </w:r>
-      <w:proofErr w:type="gramEnd"/>
-      <w:r>
-        <w:t>, these two were taken directly from ML for hackers</w:t>
+        <w:t xml:space="preserve"> to other frameworks</w:t>
       </w:r>
     </w:p>
     <w:p>
@@ -102,359 +503,7 @@
         </w:numPr>
       </w:pPr>
       <w:r>
-        <w:t>System classification (supervised)</w:t>
-      </w:r>
-    </w:p>
-    <w:p>
-      <w:pPr>
-        <w:pStyle w:val="ListParagraph"/>
-        <w:numPr>
-          <w:ilvl w:val="2"/>
-          <w:numId w:val="1"/>
-        </w:numPr>
-      </w:pPr>
-      <w:proofErr w:type="gramStart"/>
-      <w:r>
-        <w:t>random</w:t>
-      </w:r>
-      <w:proofErr w:type="gramEnd"/>
-      <w:r>
-        <w:t xml:space="preserve"> forest </w:t>
-      </w:r>
-    </w:p>
-    <w:p>
-      <w:pPr>
-        <w:pStyle w:val="ListParagraph"/>
-        <w:numPr>
-          <w:ilvl w:val="3"/>
-          <w:numId w:val="1"/>
-        </w:numPr>
-      </w:pPr>
-      <w:r>
-        <w:t>I can collect a handful of “known bad” IP addresses and their function and we could pull/create a handful of profiles to train on.</w:t>
-      </w:r>
-    </w:p>
-    <w:p>
-      <w:pPr>
-        <w:pStyle w:val="ListParagraph"/>
-        <w:numPr>
-          <w:ilvl w:val="2"/>
-          <w:numId w:val="1"/>
-        </w:numPr>
-      </w:pPr>
-    </w:p>
-    <w:p>
-      <w:pPr>
-        <w:pStyle w:val="ListParagraph"/>
-        <w:numPr>
-          <w:ilvl w:val="0"/>
-          <w:numId w:val="1"/>
-        </w:numPr>
-      </w:pPr>
-      <w:proofErr w:type="spellStart"/>
-      <w:r>
-        <w:t>Mod_security</w:t>
-      </w:r>
-      <w:proofErr w:type="spellEnd"/>
-      <w:r>
-        <w:t xml:space="preserve"> logs</w:t>
-      </w:r>
-    </w:p>
-    <w:p>
-      <w:pPr>
-        <w:pStyle w:val="ListParagraph"/>
-        <w:numPr>
-          <w:ilvl w:val="0"/>
-          <w:numId w:val="1"/>
-        </w:numPr>
-      </w:pPr>
-      <w:proofErr w:type="gramStart"/>
-      <w:r>
-        <w:t>port</w:t>
-      </w:r>
-      <w:proofErr w:type="gramEnd"/>
-      <w:r>
-        <w:t xml:space="preserve"> scans / honeypot data</w:t>
-      </w:r>
-    </w:p>
-    <w:p>
-      <w:pPr>
-        <w:pStyle w:val="ListParagraph"/>
-        <w:numPr>
-          <w:ilvl w:val="0"/>
-          <w:numId w:val="1"/>
-        </w:numPr>
-      </w:pPr>
-      <w:proofErr w:type="gramStart"/>
-      <w:r>
-        <w:t>list</w:t>
-      </w:r>
-      <w:proofErr w:type="gramEnd"/>
-      <w:r>
-        <w:t xml:space="preserve"> of bad IPs (or IP addresses)</w:t>
-      </w:r>
-    </w:p>
-    <w:p>
-      <w:pPr>
-        <w:pStyle w:val="ListParagraph"/>
-        <w:numPr>
-          <w:ilvl w:val="1"/>
-          <w:numId w:val="1"/>
-        </w:numPr>
-      </w:pPr>
-      <w:r>
-        <w:t>ASN</w:t>
-      </w:r>
-    </w:p>
-    <w:p>
-      <w:pPr>
-        <w:pStyle w:val="ListParagraph"/>
-        <w:numPr>
-          <w:ilvl w:val="1"/>
-          <w:numId w:val="1"/>
-        </w:numPr>
-      </w:pPr>
-      <w:proofErr w:type="spellStart"/>
-      <w:r>
-        <w:t>Geolocation</w:t>
-      </w:r>
-      <w:proofErr w:type="spellEnd"/>
-    </w:p>
-    <w:p>
-      <w:pPr>
-        <w:pStyle w:val="ListParagraph"/>
-        <w:numPr>
-          <w:ilvl w:val="1"/>
-          <w:numId w:val="1"/>
-        </w:numPr>
-      </w:pPr>
-      <w:r>
-        <w:t>DNS / Passive DNS</w:t>
-      </w:r>
-    </w:p>
-    <w:p>
-      <w:pPr>
-        <w:pStyle w:val="ListParagraph"/>
-        <w:numPr>
-          <w:ilvl w:val="0"/>
-          <w:numId w:val="1"/>
-        </w:numPr>
-      </w:pPr>
-      <w:r>
-        <w:t xml:space="preserve">Nessus (or other) </w:t>
-      </w:r>
-      <w:proofErr w:type="spellStart"/>
-      <w:r>
-        <w:t>Vuln</w:t>
-      </w:r>
-      <w:proofErr w:type="spellEnd"/>
-      <w:r>
-        <w:t xml:space="preserve"> scan</w:t>
-      </w:r>
-    </w:p>
-    <w:p>
-      <w:pPr>
-        <w:pStyle w:val="ListParagraph"/>
-        <w:numPr>
-          <w:ilvl w:val="0"/>
-          <w:numId w:val="1"/>
-        </w:numPr>
-      </w:pPr>
-      <w:r>
-        <w:t>Spam (general)</w:t>
-      </w:r>
-    </w:p>
-    <w:p>
-      <w:pPr>
-        <w:pStyle w:val="ListParagraph"/>
-        <w:numPr>
-          <w:ilvl w:val="0"/>
-          <w:numId w:val="1"/>
-        </w:numPr>
-      </w:pPr>
-      <w:r>
-        <w:t>Bots</w:t>
-      </w:r>
-    </w:p>
-    <w:p>
-      <w:pPr>
-        <w:pStyle w:val="ListParagraph"/>
-        <w:numPr>
-          <w:ilvl w:val="1"/>
-          <w:numId w:val="1"/>
-        </w:numPr>
-      </w:pPr>
-      <w:r>
-        <w:t>Malware C&amp;C</w:t>
-      </w:r>
-    </w:p>
-    <w:p>
-      <w:pPr>
-        <w:pStyle w:val="ListParagraph"/>
-        <w:numPr>
-          <w:ilvl w:val="1"/>
-          <w:numId w:val="1"/>
-        </w:numPr>
-      </w:pPr>
-      <w:proofErr w:type="spellStart"/>
-      <w:proofErr w:type="gramStart"/>
-      <w:r>
-        <w:t>netflow</w:t>
-      </w:r>
-      <w:proofErr w:type="spellEnd"/>
-      <w:proofErr w:type="gramEnd"/>
-      <w:r>
-        <w:t xml:space="preserve"> analysis of</w:t>
-      </w:r>
-    </w:p>
-    <w:p>
-      <w:pPr>
-        <w:pStyle w:val="ListParagraph"/>
-        <w:numPr>
-          <w:ilvl w:val="0"/>
-          <w:numId w:val="1"/>
-        </w:numPr>
-      </w:pPr>
-      <w:r>
-        <w:t>Open DNS</w:t>
-      </w:r>
-    </w:p>
-    <w:p>
-      <w:pPr>
-        <w:pStyle w:val="ListParagraph"/>
-        <w:numPr>
-          <w:ilvl w:val="0"/>
-          <w:numId w:val="1"/>
-        </w:numPr>
-      </w:pPr>
-      <w:r>
-        <w:t>Password lists</w:t>
-      </w:r>
-    </w:p>
-    <w:p>
-      <w:pPr>
-        <w:pStyle w:val="ListParagraph"/>
-        <w:numPr>
-          <w:ilvl w:val="1"/>
-          <w:numId w:val="1"/>
-        </w:numPr>
-      </w:pPr>
-      <w:r>
-        <w:t xml:space="preserve">Character analysis, </w:t>
-      </w:r>
-      <w:proofErr w:type="spellStart"/>
-      <w:r>
-        <w:t>etc</w:t>
-      </w:r>
-      <w:proofErr w:type="spellEnd"/>
-    </w:p>
-    <w:p>
-      <w:pPr>
-        <w:pStyle w:val="ListParagraph"/>
-        <w:numPr>
-          <w:ilvl w:val="0"/>
-          <w:numId w:val="1"/>
-        </w:numPr>
-      </w:pPr>
-      <w:r>
-        <w:t>Meta-analysis</w:t>
-      </w:r>
-    </w:p>
-    <w:p>
-      <w:pPr>
-        <w:pStyle w:val="ListParagraph"/>
-        <w:numPr>
-          <w:ilvl w:val="1"/>
-          <w:numId w:val="1"/>
-        </w:numPr>
-      </w:pPr>
-      <w:proofErr w:type="gramStart"/>
-      <w:r>
-        <w:t>internal</w:t>
-      </w:r>
-      <w:proofErr w:type="gramEnd"/>
-      <w:r>
-        <w:t xml:space="preserve"> </w:t>
-      </w:r>
-      <w:proofErr w:type="spellStart"/>
-      <w:r>
-        <w:t>vs</w:t>
-      </w:r>
-      <w:proofErr w:type="spellEnd"/>
-      <w:r>
-        <w:t xml:space="preserve"> external actor</w:t>
-      </w:r>
-    </w:p>
-    <w:p>
-      <w:pPr>
-        <w:pStyle w:val="ListParagraph"/>
-        <w:numPr>
-          <w:ilvl w:val="0"/>
-          <w:numId w:val="1"/>
-        </w:numPr>
-      </w:pPr>
-      <w:r>
-        <w:t>Firewall logs</w:t>
-      </w:r>
-    </w:p>
-    <w:p>
-      <w:pPr>
-        <w:pStyle w:val="ListParagraph"/>
-        <w:numPr>
-          <w:ilvl w:val="0"/>
-          <w:numId w:val="1"/>
-        </w:numPr>
-      </w:pPr>
-      <w:r>
-        <w:t>Patch coverage</w:t>
-      </w:r>
-    </w:p>
-    <w:p>
-      <w:pPr>
-        <w:pStyle w:val="ListParagraph"/>
-        <w:numPr>
-          <w:ilvl w:val="0"/>
-          <w:numId w:val="1"/>
-        </w:numPr>
-      </w:pPr>
-      <w:r>
-        <w:t>Logins / LDAP queries</w:t>
-      </w:r>
-    </w:p>
-    <w:p>
-      <w:pPr>
-        <w:pStyle w:val="ListParagraph"/>
-        <w:numPr>
-          <w:ilvl w:val="0"/>
-          <w:numId w:val="1"/>
-        </w:numPr>
-      </w:pPr>
-      <w:r>
-        <w:t>SNORT (or other) IDS</w:t>
-      </w:r>
-    </w:p>
-    <w:p>
-      <w:pPr>
-        <w:pStyle w:val="ListParagraph"/>
-        <w:numPr>
-          <w:ilvl w:val="0"/>
-          <w:numId w:val="1"/>
-        </w:numPr>
-      </w:pPr>
-      <w:r>
-        <w:t>Phishing</w:t>
-      </w:r>
-    </w:p>
-    <w:p>
-      <w:pPr>
-        <w:pStyle w:val="ListParagraph"/>
-        <w:numPr>
-          <w:ilvl w:val="0"/>
-          <w:numId w:val="1"/>
-        </w:numPr>
-      </w:pPr>
-      <w:r>
-        <w:t>VERIS data</w:t>
+        <w:t>Completeness of data collection (as a component of time)</w:t>
       </w:r>
     </w:p>
     <w:p>

</xml_diff>